<commit_message>
Inserted Chart 7 into Data Visualization
</commit_message>
<xml_diff>
--- a/Charts/customerAchartRequirements.docx
+++ b/Charts/customerAchartRequirements.docx
@@ -48,6 +48,57 @@
         </w:rPr>
         <w:t>. </w:t>
       </w:r>
+      <w:r>
+        <w:rPr>
+          <w:b/>
+          <w:bCs/>
+          <w:noProof/>
+        </w:rPr>
+        <w:drawing>
+          <wp:inline distT="0" distB="0" distL="0" distR="0" wp14:anchorId="4ACDCD7B" wp14:editId="5450C98A">
+            <wp:extent cx="190500" cy="190500"/>
+            <wp:effectExtent l="0" t="0" r="0" b="0"/>
+            <wp:docPr id="1872447872" name="Graphic 1872447872" descr="Checkbox Checked with solid fill"/>
+            <wp:cNvGraphicFramePr>
+              <a:graphicFrameLocks xmlns:a="http://schemas.openxmlformats.org/drawingml/2006/main" noChangeAspect="1"/>
+            </wp:cNvGraphicFramePr>
+            <a:graphic xmlns:a="http://schemas.openxmlformats.org/drawingml/2006/main">
+              <a:graphicData uri="http://schemas.openxmlformats.org/drawingml/2006/picture">
+                <pic:pic xmlns:pic="http://schemas.openxmlformats.org/drawingml/2006/picture">
+                  <pic:nvPicPr>
+                    <pic:cNvPr id="690770293" name="Graphic 690770293" descr="Checkbox Checked with solid fill"/>
+                    <pic:cNvPicPr/>
+                  </pic:nvPicPr>
+                  <pic:blipFill>
+                    <a:blip r:embed="rId5" cstate="print">
+                      <a:extLst>
+                        <a:ext uri="{28A0092B-C50C-407E-A947-70E740481C1C}">
+                          <a14:useLocalDpi xmlns:a14="http://schemas.microsoft.com/office/drawing/2010/main" val="0"/>
+                        </a:ext>
+                        <a:ext uri="{96DAC541-7B7A-43D3-8B79-37D633B846F1}">
+                          <asvg:svgBlip xmlns:asvg="http://schemas.microsoft.com/office/drawing/2016/SVG/main" r:embed="rId6"/>
+                        </a:ext>
+                      </a:extLst>
+                    </a:blip>
+                    <a:stretch>
+                      <a:fillRect/>
+                    </a:stretch>
+                  </pic:blipFill>
+                  <pic:spPr>
+                    <a:xfrm>
+                      <a:off x="0" y="0"/>
+                      <a:ext cx="190500" cy="190500"/>
+                    </a:xfrm>
+                    <a:prstGeom prst="rect">
+                      <a:avLst/>
+                    </a:prstGeom>
+                  </pic:spPr>
+                </pic:pic>
+              </a:graphicData>
+            </a:graphic>
+          </wp:inline>
+        </w:drawing>
+      </w:r>
     </w:p>
     <w:p>
       <w:pPr>
@@ -101,6 +152,57 @@
         </w:rPr>
         <w:t xml:space="preserve"> between the ‘likes’ and ‘subscribers’</w:t>
       </w:r>
+      <w:r>
+        <w:rPr>
+          <w:b/>
+          <w:bCs/>
+          <w:noProof/>
+        </w:rPr>
+        <w:drawing>
+          <wp:inline distT="0" distB="0" distL="0" distR="0" wp14:anchorId="685EDC96" wp14:editId="1A414E92">
+            <wp:extent cx="190500" cy="190500"/>
+            <wp:effectExtent l="0" t="0" r="0" b="0"/>
+            <wp:docPr id="1591044587" name="Graphic 1591044587" descr="Checkbox Checked with solid fill"/>
+            <wp:cNvGraphicFramePr>
+              <a:graphicFrameLocks xmlns:a="http://schemas.openxmlformats.org/drawingml/2006/main" noChangeAspect="1"/>
+            </wp:cNvGraphicFramePr>
+            <a:graphic xmlns:a="http://schemas.openxmlformats.org/drawingml/2006/main">
+              <a:graphicData uri="http://schemas.openxmlformats.org/drawingml/2006/picture">
+                <pic:pic xmlns:pic="http://schemas.openxmlformats.org/drawingml/2006/picture">
+                  <pic:nvPicPr>
+                    <pic:cNvPr id="690770293" name="Graphic 690770293" descr="Checkbox Checked with solid fill"/>
+                    <pic:cNvPicPr/>
+                  </pic:nvPicPr>
+                  <pic:blipFill>
+                    <a:blip r:embed="rId5" cstate="print">
+                      <a:extLst>
+                        <a:ext uri="{28A0092B-C50C-407E-A947-70E740481C1C}">
+                          <a14:useLocalDpi xmlns:a14="http://schemas.microsoft.com/office/drawing/2010/main" val="0"/>
+                        </a:ext>
+                        <a:ext uri="{96DAC541-7B7A-43D3-8B79-37D633B846F1}">
+                          <asvg:svgBlip xmlns:asvg="http://schemas.microsoft.com/office/drawing/2016/SVG/main" r:embed="rId6"/>
+                        </a:ext>
+                      </a:extLst>
+                    </a:blip>
+                    <a:stretch>
+                      <a:fillRect/>
+                    </a:stretch>
+                  </pic:blipFill>
+                  <pic:spPr>
+                    <a:xfrm>
+                      <a:off x="0" y="0"/>
+                      <a:ext cx="190500" cy="190500"/>
+                    </a:xfrm>
+                    <a:prstGeom prst="rect">
+                      <a:avLst/>
+                    </a:prstGeom>
+                  </pic:spPr>
+                </pic:pic>
+              </a:graphicData>
+            </a:graphic>
+          </wp:inline>
+        </w:drawing>
+      </w:r>
     </w:p>
     <w:p>
       <w:pPr>
@@ -124,7 +226,6 @@
           <w:rFonts w:ascii="Grandview" w:hAnsi="Grandview" w:cs="Arial"/>
           <w:b/>
           <w:bCs/>
-          <w:lang w:val="en-NZ"/>
         </w:rPr>
       </w:pPr>
       <w:r>
@@ -144,6 +245,57 @@
           <w:lang w:val="en-NZ"/>
         </w:rPr>
         <w:t>Each country's number of youtubers </w:t>
+      </w:r>
+      <w:r>
+        <w:rPr>
+          <w:b/>
+          <w:bCs/>
+          <w:noProof/>
+        </w:rPr>
+        <w:drawing>
+          <wp:inline distT="0" distB="0" distL="0" distR="0" wp14:anchorId="64AB3318" wp14:editId="16D40B9E">
+            <wp:extent cx="190500" cy="190500"/>
+            <wp:effectExtent l="0" t="0" r="0" b="0"/>
+            <wp:docPr id="1886417251" name="Graphic 1886417251" descr="Checkbox Checked with solid fill"/>
+            <wp:cNvGraphicFramePr>
+              <a:graphicFrameLocks xmlns:a="http://schemas.openxmlformats.org/drawingml/2006/main" noChangeAspect="1"/>
+            </wp:cNvGraphicFramePr>
+            <a:graphic xmlns:a="http://schemas.openxmlformats.org/drawingml/2006/main">
+              <a:graphicData uri="http://schemas.openxmlformats.org/drawingml/2006/picture">
+                <pic:pic xmlns:pic="http://schemas.openxmlformats.org/drawingml/2006/picture">
+                  <pic:nvPicPr>
+                    <pic:cNvPr id="690770293" name="Graphic 690770293" descr="Checkbox Checked with solid fill"/>
+                    <pic:cNvPicPr/>
+                  </pic:nvPicPr>
+                  <pic:blipFill>
+                    <a:blip r:embed="rId5" cstate="print">
+                      <a:extLst>
+                        <a:ext uri="{28A0092B-C50C-407E-A947-70E740481C1C}">
+                          <a14:useLocalDpi xmlns:a14="http://schemas.microsoft.com/office/drawing/2010/main" val="0"/>
+                        </a:ext>
+                        <a:ext uri="{96DAC541-7B7A-43D3-8B79-37D633B846F1}">
+                          <asvg:svgBlip xmlns:asvg="http://schemas.microsoft.com/office/drawing/2016/SVG/main" r:embed="rId6"/>
+                        </a:ext>
+                      </a:extLst>
+                    </a:blip>
+                    <a:stretch>
+                      <a:fillRect/>
+                    </a:stretch>
+                  </pic:blipFill>
+                  <pic:spPr>
+                    <a:xfrm>
+                      <a:off x="0" y="0"/>
+                      <a:ext cx="190500" cy="190500"/>
+                    </a:xfrm>
+                    <a:prstGeom prst="rect">
+                      <a:avLst/>
+                    </a:prstGeom>
+                  </pic:spPr>
+                </pic:pic>
+              </a:graphicData>
+            </a:graphic>
+          </wp:inline>
+        </w:drawing>
       </w:r>
     </w:p>
     <w:p>
@@ -203,6 +355,65 @@
         </w:rPr>
         <w:t>.</w:t>
       </w:r>
+      <w:r>
+        <w:rPr>
+          <w:b/>
+          <w:bCs/>
+          <w:noProof/>
+        </w:rPr>
+        <w:t xml:space="preserve"> </w:t>
+      </w:r>
+      <w:r>
+        <w:rPr>
+          <w:b/>
+          <w:bCs/>
+          <w:noProof/>
+        </w:rPr>
+        <w:drawing>
+          <wp:inline distT="0" distB="0" distL="0" distR="0" wp14:anchorId="7AA7A314" wp14:editId="0C282649">
+            <wp:extent cx="190500" cy="190500"/>
+            <wp:effectExtent l="0" t="0" r="0" b="0"/>
+            <wp:docPr id="528178260" name="Graphic 528178260" descr="Checkbox Checked with solid fill"/>
+            <wp:cNvGraphicFramePr>
+              <a:graphicFrameLocks xmlns:a="http://schemas.openxmlformats.org/drawingml/2006/main" noChangeAspect="1"/>
+            </wp:cNvGraphicFramePr>
+            <a:graphic xmlns:a="http://schemas.openxmlformats.org/drawingml/2006/main">
+              <a:graphicData uri="http://schemas.openxmlformats.org/drawingml/2006/picture">
+                <pic:pic xmlns:pic="http://schemas.openxmlformats.org/drawingml/2006/picture">
+                  <pic:nvPicPr>
+                    <pic:cNvPr id="690770293" name="Graphic 690770293" descr="Checkbox Checked with solid fill"/>
+                    <pic:cNvPicPr/>
+                  </pic:nvPicPr>
+                  <pic:blipFill>
+                    <a:blip r:embed="rId5" cstate="print">
+                      <a:extLst>
+                        <a:ext uri="{28A0092B-C50C-407E-A947-70E740481C1C}">
+                          <a14:useLocalDpi xmlns:a14="http://schemas.microsoft.com/office/drawing/2010/main" val="0"/>
+                        </a:ext>
+                        <a:ext uri="{96DAC541-7B7A-43D3-8B79-37D633B846F1}">
+                          <asvg:svgBlip xmlns:asvg="http://schemas.microsoft.com/office/drawing/2016/SVG/main" r:embed="rId6"/>
+                        </a:ext>
+                      </a:extLst>
+                    </a:blip>
+                    <a:stretch>
+                      <a:fillRect/>
+                    </a:stretch>
+                  </pic:blipFill>
+                  <pic:spPr>
+                    <a:xfrm>
+                      <a:off x="0" y="0"/>
+                      <a:ext cx="190500" cy="190500"/>
+                    </a:xfrm>
+                    <a:prstGeom prst="rect">
+                      <a:avLst/>
+                    </a:prstGeom>
+                  </pic:spPr>
+                </pic:pic>
+              </a:graphicData>
+            </a:graphic>
+          </wp:inline>
+        </w:drawing>
+      </w:r>
     </w:p>
     <w:p>
       <w:pPr>
@@ -257,6 +468,65 @@
           <w:lang w:val="en-NZ"/>
         </w:rPr>
         <w:t>.</w:t>
+      </w:r>
+      <w:r>
+        <w:rPr>
+          <w:b/>
+          <w:bCs/>
+          <w:noProof/>
+        </w:rPr>
+        <w:t xml:space="preserve"> </w:t>
+      </w:r>
+      <w:r>
+        <w:rPr>
+          <w:b/>
+          <w:bCs/>
+          <w:noProof/>
+        </w:rPr>
+        <w:drawing>
+          <wp:inline distT="0" distB="0" distL="0" distR="0" wp14:anchorId="73FD30DC" wp14:editId="53485850">
+            <wp:extent cx="190500" cy="190500"/>
+            <wp:effectExtent l="0" t="0" r="0" b="0"/>
+            <wp:docPr id="685415247" name="Graphic 685415247" descr="Checkbox Checked with solid fill"/>
+            <wp:cNvGraphicFramePr>
+              <a:graphicFrameLocks xmlns:a="http://schemas.openxmlformats.org/drawingml/2006/main" noChangeAspect="1"/>
+            </wp:cNvGraphicFramePr>
+            <a:graphic xmlns:a="http://schemas.openxmlformats.org/drawingml/2006/main">
+              <a:graphicData uri="http://schemas.openxmlformats.org/drawingml/2006/picture">
+                <pic:pic xmlns:pic="http://schemas.openxmlformats.org/drawingml/2006/picture">
+                  <pic:nvPicPr>
+                    <pic:cNvPr id="690770293" name="Graphic 690770293" descr="Checkbox Checked with solid fill"/>
+                    <pic:cNvPicPr/>
+                  </pic:nvPicPr>
+                  <pic:blipFill>
+                    <a:blip r:embed="rId5" cstate="print">
+                      <a:extLst>
+                        <a:ext uri="{28A0092B-C50C-407E-A947-70E740481C1C}">
+                          <a14:useLocalDpi xmlns:a14="http://schemas.microsoft.com/office/drawing/2010/main" val="0"/>
+                        </a:ext>
+                        <a:ext uri="{96DAC541-7B7A-43D3-8B79-37D633B846F1}">
+                          <asvg:svgBlip xmlns:asvg="http://schemas.microsoft.com/office/drawing/2016/SVG/main" r:embed="rId6"/>
+                        </a:ext>
+                      </a:extLst>
+                    </a:blip>
+                    <a:stretch>
+                      <a:fillRect/>
+                    </a:stretch>
+                  </pic:blipFill>
+                  <pic:spPr>
+                    <a:xfrm>
+                      <a:off x="0" y="0"/>
+                      <a:ext cx="190500" cy="190500"/>
+                    </a:xfrm>
+                    <a:prstGeom prst="rect">
+                      <a:avLst/>
+                    </a:prstGeom>
+                  </pic:spPr>
+                </pic:pic>
+              </a:graphicData>
+            </a:graphic>
+          </wp:inline>
+        </w:drawing>
       </w:r>
     </w:p>
     <w:p>
@@ -267,7 +537,7 @@
           <w:numId w:val="5"/>
         </w:numPr>
         <w:rPr>
-          <w:rFonts w:ascii="Grandview" w:hAnsi="Grandview" w:cs="Arial" w:hint="eastAsia"/>
+          <w:rFonts w:ascii="Grandview" w:hAnsi="Grandview" w:cs="Arial"/>
           <w:lang w:val="en-NZ"/>
         </w:rPr>
       </w:pPr>
@@ -299,6 +569,7 @@
         </w:rPr>
         <w:t xml:space="preserve">horizontal </w:t>
       </w:r>
+      <w:proofErr w:type="gramStart"/>
       <w:r>
         <w:rPr>
           <w:rFonts w:ascii="Grandview" w:hAnsi="Grandview" w:cs="Arial"/>
@@ -306,6 +577,7 @@
         </w:rPr>
         <w:t>chart</w:t>
       </w:r>
+      <w:proofErr w:type="gramEnd"/>
     </w:p>
     <w:p>
       <w:pPr>
@@ -313,7 +585,6 @@
           <w:rFonts w:ascii="Grandview" w:hAnsi="Grandview" w:cs="Arial"/>
           <w:b/>
           <w:bCs/>
-          <w:lang w:val="en-NZ"/>
         </w:rPr>
       </w:pPr>
       <w:r>
@@ -324,6 +595,57 @@
           <w:lang w:val="en-NZ"/>
         </w:rPr>
         <w:t>- Chart6: The number of YouTube channels by category</w:t>
+      </w:r>
+      <w:r>
+        <w:rPr>
+          <w:b/>
+          <w:bCs/>
+          <w:noProof/>
+        </w:rPr>
+        <w:drawing>
+          <wp:inline distT="0" distB="0" distL="0" distR="0" wp14:anchorId="6D64AA8F" wp14:editId="49F0164D">
+            <wp:extent cx="190500" cy="190500"/>
+            <wp:effectExtent l="0" t="0" r="0" b="0"/>
+            <wp:docPr id="1278834689" name="Graphic 1278834689" descr="Checkbox Checked with solid fill"/>
+            <wp:cNvGraphicFramePr>
+              <a:graphicFrameLocks xmlns:a="http://schemas.openxmlformats.org/drawingml/2006/main" noChangeAspect="1"/>
+            </wp:cNvGraphicFramePr>
+            <a:graphic xmlns:a="http://schemas.openxmlformats.org/drawingml/2006/main">
+              <a:graphicData uri="http://schemas.openxmlformats.org/drawingml/2006/picture">
+                <pic:pic xmlns:pic="http://schemas.openxmlformats.org/drawingml/2006/picture">
+                  <pic:nvPicPr>
+                    <pic:cNvPr id="690770293" name="Graphic 690770293" descr="Checkbox Checked with solid fill"/>
+                    <pic:cNvPicPr/>
+                  </pic:nvPicPr>
+                  <pic:blipFill>
+                    <a:blip r:embed="rId5" cstate="print">
+                      <a:extLst>
+                        <a:ext uri="{28A0092B-C50C-407E-A947-70E740481C1C}">
+                          <a14:useLocalDpi xmlns:a14="http://schemas.microsoft.com/office/drawing/2010/main" val="0"/>
+                        </a:ext>
+                        <a:ext uri="{96DAC541-7B7A-43D3-8B79-37D633B846F1}">
+                          <asvg:svgBlip xmlns:asvg="http://schemas.microsoft.com/office/drawing/2016/SVG/main" r:embed="rId6"/>
+                        </a:ext>
+                      </a:extLst>
+                    </a:blip>
+                    <a:stretch>
+                      <a:fillRect/>
+                    </a:stretch>
+                  </pic:blipFill>
+                  <pic:spPr>
+                    <a:xfrm>
+                      <a:off x="0" y="0"/>
+                      <a:ext cx="190500" cy="190500"/>
+                    </a:xfrm>
+                    <a:prstGeom prst="rect">
+                      <a:avLst/>
+                    </a:prstGeom>
+                  </pic:spPr>
+                </pic:pic>
+              </a:graphicData>
+            </a:graphic>
+          </wp:inline>
+        </w:drawing>
       </w:r>
     </w:p>
     <w:p>
@@ -410,14 +732,22 @@
           <w:rFonts w:ascii="Grandview" w:hAnsi="Grandview" w:cs="Arial"/>
           <w:lang w:val="en-NZ"/>
         </w:rPr>
-        <w:t>In mobile version, find the best way to accept the user’s input</w:t>
-      </w:r>
+        <w:t xml:space="preserve">In mobile version, find the best way to accept the user’s </w:t>
+      </w:r>
+      <w:proofErr w:type="gramStart"/>
+      <w:r>
+        <w:rPr>
+          <w:rFonts w:ascii="Grandview" w:hAnsi="Grandview" w:cs="Arial"/>
+          <w:lang w:val="en-NZ"/>
+        </w:rPr>
+        <w:t>input</w:t>
+      </w:r>
+      <w:proofErr w:type="gramEnd"/>
     </w:p>
     <w:p>
       <w:pPr>
         <w:rPr>
           <w:rFonts w:ascii="Grandview" w:hAnsi="Grandview" w:cs="Arial"/>
-          <w:lang w:val="en-NZ"/>
         </w:rPr>
       </w:pPr>
       <w:r>
@@ -435,6 +765,57 @@
           <w:lang w:val="en-NZ"/>
         </w:rPr>
         <w:t xml:space="preserve"> </w:t>
+      </w:r>
+      <w:r>
+        <w:rPr>
+          <w:b/>
+          <w:bCs/>
+          <w:noProof/>
+        </w:rPr>
+        <w:drawing>
+          <wp:inline distT="0" distB="0" distL="0" distR="0" wp14:anchorId="38C3B3AD" wp14:editId="46D0CF69">
+            <wp:extent cx="190500" cy="190500"/>
+            <wp:effectExtent l="0" t="0" r="0" b="0"/>
+            <wp:docPr id="64865647" name="Graphic 64865647" descr="Checkbox Checked with solid fill"/>
+            <wp:cNvGraphicFramePr>
+              <a:graphicFrameLocks xmlns:a="http://schemas.openxmlformats.org/drawingml/2006/main" noChangeAspect="1"/>
+            </wp:cNvGraphicFramePr>
+            <a:graphic xmlns:a="http://schemas.openxmlformats.org/drawingml/2006/main">
+              <a:graphicData uri="http://schemas.openxmlformats.org/drawingml/2006/picture">
+                <pic:pic xmlns:pic="http://schemas.openxmlformats.org/drawingml/2006/picture">
+                  <pic:nvPicPr>
+                    <pic:cNvPr id="690770293" name="Graphic 690770293" descr="Checkbox Checked with solid fill"/>
+                    <pic:cNvPicPr/>
+                  </pic:nvPicPr>
+                  <pic:blipFill>
+                    <a:blip r:embed="rId5" cstate="print">
+                      <a:extLst>
+                        <a:ext uri="{28A0092B-C50C-407E-A947-70E740481C1C}">
+                          <a14:useLocalDpi xmlns:a14="http://schemas.microsoft.com/office/drawing/2010/main" val="0"/>
+                        </a:ext>
+                        <a:ext uri="{96DAC541-7B7A-43D3-8B79-37D633B846F1}">
+                          <asvg:svgBlip xmlns:asvg="http://schemas.microsoft.com/office/drawing/2016/SVG/main" r:embed="rId6"/>
+                        </a:ext>
+                      </a:extLst>
+                    </a:blip>
+                    <a:stretch>
+                      <a:fillRect/>
+                    </a:stretch>
+                  </pic:blipFill>
+                  <pic:spPr>
+                    <a:xfrm>
+                      <a:off x="0" y="0"/>
+                      <a:ext cx="190500" cy="190500"/>
+                    </a:xfrm>
+                    <a:prstGeom prst="rect">
+                      <a:avLst/>
+                    </a:prstGeom>
+                  </pic:spPr>
+                </pic:pic>
+              </a:graphicData>
+            </a:graphic>
+          </wp:inline>
+        </w:drawing>
       </w:r>
     </w:p>
     <w:p>
@@ -475,6 +856,65 @@
         </w:rPr>
         <w:t>- Chart8: The country that has the most youtubers in the top 100 list.</w:t>
       </w:r>
+      <w:r>
+        <w:rPr>
+          <w:b/>
+          <w:bCs/>
+          <w:noProof/>
+        </w:rPr>
+        <w:t xml:space="preserve"> </w:t>
+      </w:r>
+      <w:r>
+        <w:rPr>
+          <w:b/>
+          <w:bCs/>
+          <w:noProof/>
+        </w:rPr>
+        <w:drawing>
+          <wp:inline distT="0" distB="0" distL="0" distR="0" wp14:anchorId="7082EFC6" wp14:editId="6A357949">
+            <wp:extent cx="190500" cy="190500"/>
+            <wp:effectExtent l="0" t="0" r="0" b="0"/>
+            <wp:docPr id="690770293" name="Graphic 1" descr="Checkbox Checked with solid fill"/>
+            <wp:cNvGraphicFramePr>
+              <a:graphicFrameLocks xmlns:a="http://schemas.openxmlformats.org/drawingml/2006/main" noChangeAspect="1"/>
+            </wp:cNvGraphicFramePr>
+            <a:graphic xmlns:a="http://schemas.openxmlformats.org/drawingml/2006/main">
+              <a:graphicData uri="http://schemas.openxmlformats.org/drawingml/2006/picture">
+                <pic:pic xmlns:pic="http://schemas.openxmlformats.org/drawingml/2006/picture">
+                  <pic:nvPicPr>
+                    <pic:cNvPr id="690770293" name="Graphic 690770293" descr="Checkbox Checked with solid fill"/>
+                    <pic:cNvPicPr/>
+                  </pic:nvPicPr>
+                  <pic:blipFill>
+                    <a:blip r:embed="rId5" cstate="print">
+                      <a:extLst>
+                        <a:ext uri="{28A0092B-C50C-407E-A947-70E740481C1C}">
+                          <a14:useLocalDpi xmlns:a14="http://schemas.microsoft.com/office/drawing/2010/main" val="0"/>
+                        </a:ext>
+                        <a:ext uri="{96DAC541-7B7A-43D3-8B79-37D633B846F1}">
+                          <asvg:svgBlip xmlns:asvg="http://schemas.microsoft.com/office/drawing/2016/SVG/main" r:embed="rId6"/>
+                        </a:ext>
+                      </a:extLst>
+                    </a:blip>
+                    <a:stretch>
+                      <a:fillRect/>
+                    </a:stretch>
+                  </pic:blipFill>
+                  <pic:spPr>
+                    <a:xfrm>
+                      <a:off x="0" y="0"/>
+                      <a:ext cx="190500" cy="190500"/>
+                    </a:xfrm>
+                    <a:prstGeom prst="rect">
+                      <a:avLst/>
+                    </a:prstGeom>
+                  </pic:spPr>
+                </pic:pic>
+              </a:graphicData>
+            </a:graphic>
+          </wp:inline>
+        </w:drawing>
+      </w:r>
     </w:p>
     <w:p>
       <w:pPr>
@@ -493,6 +933,57 @@
         <w:t>- Chart9: The name of the channel with the most subscribers </w:t>
       </w:r>
       <w:bookmarkEnd w:id="0"/>
+      <w:r>
+        <w:rPr>
+          <w:b/>
+          <w:bCs/>
+          <w:noProof/>
+        </w:rPr>
+        <w:drawing>
+          <wp:inline distT="0" distB="0" distL="0" distR="0" wp14:anchorId="34BDC38E" wp14:editId="6F03FE7E">
+            <wp:extent cx="190500" cy="190500"/>
+            <wp:effectExtent l="0" t="0" r="0" b="0"/>
+            <wp:docPr id="1703591460" name="Graphic 1703591460" descr="Checkbox Checked with solid fill"/>
+            <wp:cNvGraphicFramePr>
+              <a:graphicFrameLocks xmlns:a="http://schemas.openxmlformats.org/drawingml/2006/main" noChangeAspect="1"/>
+            </wp:cNvGraphicFramePr>
+            <a:graphic xmlns:a="http://schemas.openxmlformats.org/drawingml/2006/main">
+              <a:graphicData uri="http://schemas.openxmlformats.org/drawingml/2006/picture">
+                <pic:pic xmlns:pic="http://schemas.openxmlformats.org/drawingml/2006/picture">
+                  <pic:nvPicPr>
+                    <pic:cNvPr id="690770293" name="Graphic 690770293" descr="Checkbox Checked with solid fill"/>
+                    <pic:cNvPicPr/>
+                  </pic:nvPicPr>
+                  <pic:blipFill>
+                    <a:blip r:embed="rId5" cstate="print">
+                      <a:extLst>
+                        <a:ext uri="{28A0092B-C50C-407E-A947-70E740481C1C}">
+                          <a14:useLocalDpi xmlns:a14="http://schemas.microsoft.com/office/drawing/2010/main" val="0"/>
+                        </a:ext>
+                        <a:ext uri="{96DAC541-7B7A-43D3-8B79-37D633B846F1}">
+                          <asvg:svgBlip xmlns:asvg="http://schemas.microsoft.com/office/drawing/2016/SVG/main" r:embed="rId6"/>
+                        </a:ext>
+                      </a:extLst>
+                    </a:blip>
+                    <a:stretch>
+                      <a:fillRect/>
+                    </a:stretch>
+                  </pic:blipFill>
+                  <pic:spPr>
+                    <a:xfrm>
+                      <a:off x="0" y="0"/>
+                      <a:ext cx="190500" cy="190500"/>
+                    </a:xfrm>
+                    <a:prstGeom prst="rect">
+                      <a:avLst/>
+                    </a:prstGeom>
+                  </pic:spPr>
+                </pic:pic>
+              </a:graphicData>
+            </a:graphic>
+          </wp:inline>
+        </w:drawing>
+      </w:r>
     </w:p>
     <w:sectPr>
       <w:pgSz w:w="12240" w:h="15840"/>

</xml_diff>